<commit_message>
p2 solo queda graficas
</commit_message>
<xml_diff>
--- a/pract2/Memoria.docx
+++ b/pract2/Memoria.docx
@@ -2674,6 +2674,124 @@
     <w:p>
       <w:pPr>
         <w:rPr>
+          <w:rFonts w:cstheme="minorHAnsi"/>
+        </w:rPr>
+      </w:pPr>
+    </w:p>
+    <w:p>
+      <w:r>
+        <w:rPr>
+          <w:b/>
+          <w:bCs/>
+          <w:sz w:val="24"/>
+          <w:szCs w:val="24"/>
+        </w:rPr>
+        <w:t>ejecuta_problema_real2</w:t>
+      </w:r>
+      <w:r>
+        <w:t>:</w:t>
+      </w:r>
+    </w:p>
+    <w:p>
+      <w:r>
+        <w:t xml:space="preserve">El fichero se encuentra en la carpeta </w:t>
+      </w:r>
+      <w:r>
+        <w:rPr>
+          <w:b/>
+          <w:bCs/>
+        </w:rPr>
+        <w:t>predicciones</w:t>
+      </w:r>
+      <w:r>
+        <w:rPr>
+          <w:b/>
+          <w:bCs/>
+        </w:rPr>
+        <w:t>.</w:t>
+      </w:r>
+    </w:p>
+    <w:p>
+      <w:pPr>
+        <w:rPr>
+          <w:rFonts w:cstheme="minorHAnsi"/>
+        </w:rPr>
+      </w:pPr>
+      <w:r>
+        <w:rPr>
+          <w:rFonts w:cstheme="minorHAnsi"/>
+        </w:rPr>
+        <w:t xml:space="preserve">Se ha ejecutado 295 </w:t>
+      </w:r>
+      <w:r>
+        <w:rPr>
+          <w:rFonts w:cstheme="minorHAnsi"/>
+        </w:rPr>
+        <w:t>é</w:t>
+      </w:r>
+      <w:r>
+        <w:rPr>
+          <w:rFonts w:cstheme="minorHAnsi"/>
+        </w:rPr>
+        <w:t>pocas.</w:t>
+      </w:r>
+    </w:p>
+    <w:p>
+      <w:pPr>
+        <w:rPr>
+          <w:rFonts w:cstheme="minorHAnsi"/>
+        </w:rPr>
+      </w:pPr>
+      <w:r>
+        <w:rPr>
+          <w:rFonts w:cstheme="minorHAnsi"/>
+        </w:rPr>
+        <w:t>Porcentaje de aciertos: 80.71428571428572%</w:t>
+      </w:r>
+    </w:p>
+    <w:p>
+      <w:pPr>
+        <w:rPr>
+          <w:rFonts w:cstheme="minorHAnsi"/>
+          <w:lang w:val="en-US"/>
+        </w:rPr>
+      </w:pPr>
+      <w:r>
+        <w:rPr>
+          <w:rFonts w:cstheme="minorHAnsi"/>
+        </w:rPr>
+        <w:t>La matriz de confusión:</w:t>
+      </w:r>
+    </w:p>
+    <w:p>
+      <w:pPr>
+        <w:rPr>
+          <w:rFonts w:cstheme="minorHAnsi"/>
+        </w:rPr>
+      </w:pPr>
+      <w:r>
+        <w:rPr>
+          <w:rFonts w:cstheme="minorHAnsi"/>
+        </w:rPr>
+        <w:t>[[30 17]</w:t>
+      </w:r>
+    </w:p>
+    <w:p>
+      <w:pPr>
+        <w:rPr>
+          <w:rFonts w:cstheme="minorHAnsi"/>
+        </w:rPr>
+      </w:pPr>
+      <w:r>
+        <w:rPr>
+          <w:rFonts w:cstheme="minorHAnsi"/>
+        </w:rPr>
+        <w:t xml:space="preserve"> [10 83]]</w:t>
+      </w:r>
+    </w:p>
+    <w:p>
+      <w:pPr>
+        <w:rPr>
           <w:sz w:val="28"/>
           <w:szCs w:val="28"/>
           <w:u w:val="single"/>
@@ -2845,6 +2963,7 @@
         <w:rPr>
           <w:rFonts w:cstheme="minorHAnsi"/>
         </w:rPr>
+        <w:lastRenderedPageBreak/>
         <w:t xml:space="preserve">Como se aprecia para cada problema sus diferentes columnas muestran medias y desviaciones estándar dispares. </w:t>
       </w:r>
       <w:r>
@@ -2875,7 +2994,6 @@
         <w:rPr>
           <w:noProof/>
         </w:rPr>
-        <w:lastRenderedPageBreak/>
         <w:drawing>
           <wp:inline distT="0" distB="0" distL="0" distR="0" wp14:anchorId="5DDEDE4E" wp14:editId="281834CF">
             <wp:extent cx="2026920" cy="731520"/>
@@ -3121,25 +3239,7 @@
         <w:rPr>
           <w:rFonts w:cstheme="minorHAnsi"/>
         </w:rPr>
-        <w:t xml:space="preserve">Para problema real 6, en vez de tener </w:t>
-      </w:r>
-      <w:r>
-        <w:rPr>
-          <w:rFonts w:cstheme="minorHAnsi"/>
-        </w:rPr>
-        <w:t>([], [2], [4], [8], [4, 2])</w:t>
-      </w:r>
-      <w:r>
-        <w:rPr>
-          <w:rFonts w:cstheme="minorHAnsi"/>
-        </w:rPr>
-        <w:t xml:space="preserve"> neuronas para capas ocultas, solo se ha usado </w:t>
-      </w:r>
-      <w:r>
-        <w:rPr>
-          <w:rFonts w:cstheme="minorHAnsi"/>
-        </w:rPr>
-        <w:t>([]</w:t>
+        <w:t>Para problema real 6, en vez de tener ([], [2], [4], [8], [4, 2]) neuronas para capas ocultas, solo se ha usado ([]</w:t>
       </w:r>
       <w:r>
         <w:rPr>
@@ -3151,13 +3251,7 @@
         <w:rPr>
           <w:rFonts w:cstheme="minorHAnsi"/>
         </w:rPr>
-        <w:t xml:space="preserve"> [</w:t>
-      </w:r>
-      <w:r>
-        <w:rPr>
-          <w:rFonts w:cstheme="minorHAnsi"/>
-        </w:rPr>
-        <w:t>4</w:t>
+        <w:t xml:space="preserve"> [4</w:t>
       </w:r>
       <w:r>
         <w:rPr>
@@ -3169,31 +3263,13 @@
         <w:rPr>
           <w:rFonts w:cstheme="minorHAnsi"/>
         </w:rPr>
-        <w:t>8], [</w:t>
-      </w:r>
-      <w:r>
-        <w:rPr>
-          <w:rFonts w:cstheme="minorHAnsi"/>
-        </w:rPr>
-        <w:t>16</w:t>
-      </w:r>
-      <w:r>
-        <w:rPr>
-          <w:rFonts w:cstheme="minorHAnsi"/>
-        </w:rPr>
-        <w:t>])</w:t>
-      </w:r>
-      <w:r>
-        <w:rPr>
-          <w:rFonts w:cstheme="minorHAnsi"/>
-        </w:rPr>
-        <w:t xml:space="preserve">, luego en vez de usar un alpha entre </w:t>
-      </w:r>
-      <w:r>
-        <w:rPr>
-          <w:rFonts w:cstheme="minorHAnsi"/>
-        </w:rPr>
-        <w:t>[</w:t>
+        <w:t>8], [16])</w:t>
+      </w:r>
+      <w:r>
+        <w:rPr>
+          <w:rFonts w:cstheme="minorHAnsi"/>
+        </w:rPr>
+        <w:t>, luego en vez de usar un alpha entre [</w:t>
       </w:r>
       <w:r>
         <w:rPr>
@@ -3201,7 +3277,13 @@
           <w:sz w:val="21"/>
           <w:szCs w:val="21"/>
         </w:rPr>
-        <w:t>0.003 0.01 0.03 0.01 0.03 0.1 0.3</w:t>
+        <w:t xml:space="preserve">0.003 0.01 0.03 0.01 0.03 0.1 0.3], se ha utilizado </w:t>
+      </w:r>
+      <w:r>
+        <w:rPr>
+          <w:rFonts w:cstheme="minorHAnsi"/>
+        </w:rPr>
+        <w:t>[</w:t>
       </w:r>
       <w:r>
         <w:rPr>
@@ -3209,13 +3291,7 @@
           <w:sz w:val="21"/>
           <w:szCs w:val="21"/>
         </w:rPr>
-        <w:t xml:space="preserve">], se ha utilizado </w:t>
-      </w:r>
-      <w:r>
-        <w:rPr>
-          <w:rFonts w:cstheme="minorHAnsi"/>
-        </w:rPr>
-        <w:t>[</w:t>
+        <w:t>0.0</w:t>
       </w:r>
       <w:r>
         <w:rPr>
@@ -3223,7 +3299,7 @@
           <w:sz w:val="21"/>
           <w:szCs w:val="21"/>
         </w:rPr>
-        <w:t>0.0</w:t>
+        <w:t>1</w:t>
       </w:r>
       <w:r>
         <w:rPr>
@@ -3231,7 +3307,7 @@
           <w:sz w:val="21"/>
           <w:szCs w:val="21"/>
         </w:rPr>
-        <w:t>1</w:t>
+        <w:t xml:space="preserve"> </w:t>
       </w:r>
       <w:r>
         <w:rPr>
@@ -3239,7 +3315,7 @@
           <w:sz w:val="21"/>
           <w:szCs w:val="21"/>
         </w:rPr>
-        <w:t xml:space="preserve"> </w:t>
+        <w:t>0.03 0.01</w:t>
       </w:r>
       <w:r>
         <w:rPr>
@@ -3247,7 +3323,7 @@
           <w:sz w:val="21"/>
           <w:szCs w:val="21"/>
         </w:rPr>
-        <w:t>0.03 0.01</w:t>
+        <w:t xml:space="preserve"> </w:t>
       </w:r>
       <w:r>
         <w:rPr>
@@ -3255,7 +3331,7 @@
           <w:sz w:val="21"/>
           <w:szCs w:val="21"/>
         </w:rPr>
-        <w:t xml:space="preserve"> </w:t>
+        <w:t>0.3]</w:t>
       </w:r>
       <w:r>
         <w:rPr>
@@ -3263,7 +3339,7 @@
           <w:sz w:val="21"/>
           <w:szCs w:val="21"/>
         </w:rPr>
-        <w:t>0.3</w:t>
+        <w:t>, finalmente solo se va a ejecutar una vez cada</w:t>
       </w:r>
       <w:r>
         <w:rPr>
@@ -3271,22 +3347,6 @@
           <w:sz w:val="21"/>
           <w:szCs w:val="21"/>
         </w:rPr>
-        <w:t>]</w:t>
-      </w:r>
-      <w:r>
-        <w:rPr>
-          <w:rFonts w:cstheme="minorHAnsi"/>
-          <w:sz w:val="21"/>
-          <w:szCs w:val="21"/>
-        </w:rPr>
-        <w:t>, finalmente solo se va a ejecutar una vez cada</w:t>
-      </w:r>
-      <w:r>
-        <w:rPr>
-          <w:rFonts w:cstheme="minorHAnsi"/>
-          <w:sz w:val="21"/>
-          <w:szCs w:val="21"/>
-        </w:rPr>
         <w:t xml:space="preserve"> configuración</w:t>
       </w:r>
       <w:r>
@@ -3386,6 +3446,7 @@
         <w:rPr>
           <w:rFonts w:cstheme="minorHAnsi"/>
         </w:rPr>
+        <w:lastRenderedPageBreak/>
         <w:t>Recuerda que el Excel “</w:t>
       </w:r>
       <w:r>
@@ -3410,13 +3471,7 @@
         <w:rPr>
           <w:rFonts w:cstheme="minorHAnsi"/>
         </w:rPr>
-        <w:t xml:space="preserve"> </w:t>
-      </w:r>
-      <w:r>
-        <w:rPr>
-          <w:rFonts w:cstheme="minorHAnsi"/>
-        </w:rPr>
-        <w:t>“</w:t>
+        <w:t xml:space="preserve"> “</w:t>
       </w:r>
       <w:r>
         <w:rPr>
@@ -3542,7 +3597,6 @@
     </w:p>
     <w:p>
       <w:r>
-        <w:lastRenderedPageBreak/>
         <w:t xml:space="preserve"> [ 304 1719]]</w:t>
       </w:r>
     </w:p>
@@ -3881,15 +3935,6 @@
   </w:num>
   <w:num w:numId="3">
     <w:abstractNumId w:val="0"/>
-    <w:lvlOverride w:ilvl="0"/>
-    <w:lvlOverride w:ilvl="1"/>
-    <w:lvlOverride w:ilvl="2"/>
-    <w:lvlOverride w:ilvl="3"/>
-    <w:lvlOverride w:ilvl="4"/>
-    <w:lvlOverride w:ilvl="5"/>
-    <w:lvlOverride w:ilvl="6"/>
-    <w:lvlOverride w:ilvl="7"/>
-    <w:lvlOverride w:ilvl="8"/>
   </w:num>
 </w:numbering>
 </file>

</xml_diff>